<commit_message>
Stuff I've changed for the ISEL pres
Former-commit-id: de5ee95f2dd70defdf452508560f21c86a16bc6d
</commit_message>
<xml_diff>
--- a/docs/Roadmap.docx
+++ b/docs/Roadmap.docx
@@ -129,8 +129,6 @@
           <w:lang w:val="pt-PT"/>
         </w:rPr>
       </w:pPr>
-      <w:bookmarkStart w:id="0" w:name="_GoBack"/>
-      <w:bookmarkEnd w:id="0"/>
     </w:p>
     <w:p>
       <w:pPr>
@@ -1216,7 +1214,23 @@
           <w:color w:val="538135" w:themeColor="accent6" w:themeShade="BF"/>
           <w:lang w:val="pt-PT"/>
         </w:rPr>
-        <w:t xml:space="preserve"> que deteta que o jogador marcou golo em 2 jogos consecutivos)</w:t>
+        <w:t xml:space="preserve"> que deteta que o jogador marcou golo em 2 jogos consecutivos</w:t>
+      </w:r>
+      <w:r>
+        <w:rPr>
+          <w:color w:val="538135" w:themeColor="accent6" w:themeShade="BF"/>
+          <w:lang w:val="pt-PT"/>
+        </w:rPr>
+        <w:t>=</w:t>
+      </w:r>
+      <w:bookmarkStart w:id="0" w:name="_GoBack"/>
+      <w:bookmarkEnd w:id="0"/>
+      <w:r>
+        <w:rPr>
+          <w:color w:val="538135" w:themeColor="accent6" w:themeShade="BF"/>
+          <w:lang w:val="pt-PT"/>
+        </w:rPr>
+        <w:t>)</w:t>
       </w:r>
     </w:p>
     <w:p>
@@ -2165,21 +2179,7 @@
           <w:color w:val="2E74B5" w:themeColor="accent5" w:themeShade="BF"/>
           <w:lang w:val="pt-PT"/>
         </w:rPr>
-        <w:t xml:space="preserve">- </w:t>
-      </w:r>
-      <w:r>
-        <w:rPr>
-          <w:color w:val="2E74B5" w:themeColor="accent5" w:themeShade="BF"/>
-          <w:lang w:val="pt-PT"/>
-        </w:rPr>
-        <w:t>S</w:t>
-      </w:r>
-      <w:r>
-        <w:rPr>
-          <w:color w:val="2E74B5" w:themeColor="accent5" w:themeShade="BF"/>
-          <w:lang w:val="pt-PT"/>
-        </w:rPr>
-        <w:t>ó conjunto de eventos</w:t>
+        <w:t>- Só conjunto de eventos</w:t>
       </w:r>
     </w:p>
     <w:p>

</xml_diff>